<commit_message>
Update React-Week1_Coding-Assignment - Janell Robisch.docx
</commit_message>
<xml_diff>
--- a/React-Week1_Coding-Assignment - Janell Robisch.docx
+++ b/React-Week1_Coding-Assignment - Janell Robisch.docx
@@ -530,10 +530,10 @@
           <w:szCs w:val="24"/>
         </w:rPr>
         <w:drawing>
-          <wp:inline distT="0" distB="0" distL="0" distR="0" wp14:anchorId="6A7C8ADD" wp14:editId="598596C5">
-            <wp:extent cx="1829373" cy="2199736"/>
-            <wp:effectExtent l="0" t="0" r="0" b="0"/>
-            <wp:docPr id="3" name="Picture 3" descr="A screenshot of a computer&#10;&#10;Description automatically generated with medium confidence"/>
+          <wp:inline distT="0" distB="0" distL="0" distR="0" wp14:anchorId="36679F2D" wp14:editId="76704EDA">
+            <wp:extent cx="2376934" cy="2963173"/>
+            <wp:effectExtent l="0" t="0" r="4445" b="8890"/>
+            <wp:docPr id="4" name="Picture 4" descr="Text&#10;&#10;Description automatically generated"/>
             <wp:cNvGraphicFramePr>
               <a:graphicFrameLocks xmlns:a="http://schemas.openxmlformats.org/drawingml/2006/main" noChangeAspect="1"/>
             </wp:cNvGraphicFramePr>
@@ -541,7 +541,7 @@
               <a:graphicData uri="http://schemas.openxmlformats.org/drawingml/2006/picture">
                 <pic:pic xmlns:pic="http://schemas.openxmlformats.org/drawingml/2006/picture">
                   <pic:nvPicPr>
-                    <pic:cNvPr id="3" name="Picture 3" descr="A screenshot of a computer&#10;&#10;Description automatically generated with medium confidence"/>
+                    <pic:cNvPr id="4" name="Picture 4" descr="Text&#10;&#10;Description automatically generated"/>
                     <pic:cNvPicPr/>
                   </pic:nvPicPr>
                   <pic:blipFill>
@@ -553,7 +553,7 @@
                   <pic:spPr>
                     <a:xfrm>
                       <a:off x="0" y="0"/>
-                      <a:ext cx="1840939" cy="2213643"/>
+                      <a:ext cx="2382528" cy="2970147"/>
                     </a:xfrm>
                     <a:prstGeom prst="rect">
                       <a:avLst/>
@@ -569,13 +569,420 @@
     <w:p>
       <w:pPr>
         <w:rPr>
-          <w:b/>
-          <w:szCs w:val="24"/>
-        </w:rPr>
-      </w:pPr>
-      <w:r>
-        <w:rPr>
-          <w:b/>
+          <w:bCs/>
+          <w:szCs w:val="24"/>
+        </w:rPr>
+      </w:pPr>
+      <w:r>
+        <w:rPr>
+          <w:bCs/>
+          <w:szCs w:val="24"/>
+        </w:rPr>
+        <w:t>LoginForm.js</w:t>
+      </w:r>
+    </w:p>
+    <w:p>
+      <w:pPr>
+        <w:rPr>
+          <w:bCs/>
+          <w:szCs w:val="24"/>
+        </w:rPr>
+      </w:pPr>
+      <w:r>
+        <w:rPr>
+          <w:bCs/>
+          <w:szCs w:val="24"/>
+        </w:rPr>
+        <w:drawing>
+          <wp:inline distT="0" distB="0" distL="0" distR="0" wp14:anchorId="79B51BF3" wp14:editId="1FF0E8D5">
+            <wp:extent cx="2751826" cy="3995614"/>
+            <wp:effectExtent l="0" t="0" r="0" b="5080"/>
+            <wp:docPr id="5" name="Picture 5" descr="Text&#10;&#10;Description automatically generated"/>
+            <wp:cNvGraphicFramePr>
+              <a:graphicFrameLocks xmlns:a="http://schemas.openxmlformats.org/drawingml/2006/main" noChangeAspect="1"/>
+            </wp:cNvGraphicFramePr>
+            <a:graphic xmlns:a="http://schemas.openxmlformats.org/drawingml/2006/main">
+              <a:graphicData uri="http://schemas.openxmlformats.org/drawingml/2006/picture">
+                <pic:pic xmlns:pic="http://schemas.openxmlformats.org/drawingml/2006/picture">
+                  <pic:nvPicPr>
+                    <pic:cNvPr id="5" name="Picture 5" descr="Text&#10;&#10;Description automatically generated"/>
+                    <pic:cNvPicPr/>
+                  </pic:nvPicPr>
+                  <pic:blipFill>
+                    <a:blip r:embed="rId8"/>
+                    <a:stretch>
+                      <a:fillRect/>
+                    </a:stretch>
+                  </pic:blipFill>
+                  <pic:spPr>
+                    <a:xfrm>
+                      <a:off x="0" y="0"/>
+                      <a:ext cx="2762281" cy="4010795"/>
+                    </a:xfrm>
+                    <a:prstGeom prst="rect">
+                      <a:avLst/>
+                    </a:prstGeom>
+                  </pic:spPr>
+                </pic:pic>
+              </a:graphicData>
+            </a:graphic>
+          </wp:inline>
+        </w:drawing>
+      </w:r>
+    </w:p>
+    <w:p>
+      <w:pPr>
+        <w:rPr>
+          <w:bCs/>
+          <w:szCs w:val="24"/>
+        </w:rPr>
+      </w:pPr>
+      <w:r>
+        <w:rPr>
+          <w:bCs/>
+          <w:szCs w:val="24"/>
+        </w:rPr>
+        <w:lastRenderedPageBreak/>
+        <w:t>Navigation.js</w:t>
+      </w:r>
+    </w:p>
+    <w:p>
+      <w:pPr>
+        <w:rPr>
+          <w:bCs/>
+          <w:szCs w:val="24"/>
+        </w:rPr>
+      </w:pPr>
+      <w:r>
+        <w:rPr>
+          <w:bCs/>
+          <w:szCs w:val="24"/>
+        </w:rPr>
+        <w:drawing>
+          <wp:inline distT="0" distB="0" distL="0" distR="0" wp14:anchorId="40E4B9E3" wp14:editId="21BC2045">
+            <wp:extent cx="5759746" cy="4330923"/>
+            <wp:effectExtent l="0" t="0" r="0" b="0"/>
+            <wp:docPr id="6" name="Picture 6" descr="Text&#10;&#10;Description automatically generated"/>
+            <wp:cNvGraphicFramePr>
+              <a:graphicFrameLocks xmlns:a="http://schemas.openxmlformats.org/drawingml/2006/main" noChangeAspect="1"/>
+            </wp:cNvGraphicFramePr>
+            <a:graphic xmlns:a="http://schemas.openxmlformats.org/drawingml/2006/main">
+              <a:graphicData uri="http://schemas.openxmlformats.org/drawingml/2006/picture">
+                <pic:pic xmlns:pic="http://schemas.openxmlformats.org/drawingml/2006/picture">
+                  <pic:nvPicPr>
+                    <pic:cNvPr id="6" name="Picture 6" descr="Text&#10;&#10;Description automatically generated"/>
+                    <pic:cNvPicPr/>
+                  </pic:nvPicPr>
+                  <pic:blipFill>
+                    <a:blip r:embed="rId9"/>
+                    <a:stretch>
+                      <a:fillRect/>
+                    </a:stretch>
+                  </pic:blipFill>
+                  <pic:spPr>
+                    <a:xfrm>
+                      <a:off x="0" y="0"/>
+                      <a:ext cx="5759746" cy="4330923"/>
+                    </a:xfrm>
+                    <a:prstGeom prst="rect">
+                      <a:avLst/>
+                    </a:prstGeom>
+                  </pic:spPr>
+                </pic:pic>
+              </a:graphicData>
+            </a:graphic>
+          </wp:inline>
+        </w:drawing>
+      </w:r>
+    </w:p>
+    <w:p>
+      <w:pPr>
+        <w:rPr>
+          <w:bCs/>
+          <w:szCs w:val="24"/>
+        </w:rPr>
+      </w:pPr>
+      <w:r>
+        <w:rPr>
+          <w:bCs/>
+          <w:szCs w:val="24"/>
+        </w:rPr>
+        <w:t>Index.js</w:t>
+      </w:r>
+    </w:p>
+    <w:p>
+      <w:pPr>
+        <w:rPr>
+          <w:bCs/>
+          <w:szCs w:val="24"/>
+        </w:rPr>
+      </w:pPr>
+      <w:r>
+        <w:rPr>
+          <w:bCs/>
+          <w:szCs w:val="24"/>
+        </w:rPr>
+        <w:drawing>
+          <wp:inline distT="0" distB="0" distL="0" distR="0" wp14:anchorId="3661262D" wp14:editId="4802624A">
+            <wp:extent cx="4750044" cy="2863997"/>
+            <wp:effectExtent l="0" t="0" r="0" b="0"/>
+            <wp:docPr id="7" name="Picture 7" descr="Text&#10;&#10;Description automatically generated"/>
+            <wp:cNvGraphicFramePr>
+              <a:graphicFrameLocks xmlns:a="http://schemas.openxmlformats.org/drawingml/2006/main" noChangeAspect="1"/>
+            </wp:cNvGraphicFramePr>
+            <a:graphic xmlns:a="http://schemas.openxmlformats.org/drawingml/2006/main">
+              <a:graphicData uri="http://schemas.openxmlformats.org/drawingml/2006/picture">
+                <pic:pic xmlns:pic="http://schemas.openxmlformats.org/drawingml/2006/picture">
+                  <pic:nvPicPr>
+                    <pic:cNvPr id="7" name="Picture 7" descr="Text&#10;&#10;Description automatically generated"/>
+                    <pic:cNvPicPr/>
+                  </pic:nvPicPr>
+                  <pic:blipFill>
+                    <a:blip r:embed="rId10"/>
+                    <a:stretch>
+                      <a:fillRect/>
+                    </a:stretch>
+                  </pic:blipFill>
+                  <pic:spPr>
+                    <a:xfrm>
+                      <a:off x="0" y="0"/>
+                      <a:ext cx="4750044" cy="2863997"/>
+                    </a:xfrm>
+                    <a:prstGeom prst="rect">
+                      <a:avLst/>
+                    </a:prstGeom>
+                  </pic:spPr>
+                </pic:pic>
+              </a:graphicData>
+            </a:graphic>
+          </wp:inline>
+        </w:drawing>
+      </w:r>
+    </w:p>
+    <w:p>
+      <w:pPr>
+        <w:rPr>
+          <w:bCs/>
+          <w:szCs w:val="24"/>
+        </w:rPr>
+      </w:pPr>
+      <w:r>
+        <w:rPr>
+          <w:bCs/>
+          <w:szCs w:val="24"/>
+        </w:rPr>
+        <w:lastRenderedPageBreak/>
+        <w:t>Index.css</w:t>
+      </w:r>
+    </w:p>
+    <w:p>
+      <w:pPr>
+        <w:rPr>
+          <w:bCs/>
+          <w:szCs w:val="24"/>
+        </w:rPr>
+      </w:pPr>
+      <w:r>
+        <w:rPr>
+          <w:bCs/>
+          <w:szCs w:val="24"/>
+        </w:rPr>
+        <w:drawing>
+          <wp:inline distT="0" distB="0" distL="0" distR="0" wp14:anchorId="25A14F64" wp14:editId="386F6B1F">
+            <wp:extent cx="5054860" cy="6267772"/>
+            <wp:effectExtent l="0" t="0" r="0" b="0"/>
+            <wp:docPr id="8" name="Picture 8" descr="Text&#10;&#10;Description automatically generated"/>
+            <wp:cNvGraphicFramePr>
+              <a:graphicFrameLocks xmlns:a="http://schemas.openxmlformats.org/drawingml/2006/main" noChangeAspect="1"/>
+            </wp:cNvGraphicFramePr>
+            <a:graphic xmlns:a="http://schemas.openxmlformats.org/drawingml/2006/main">
+              <a:graphicData uri="http://schemas.openxmlformats.org/drawingml/2006/picture">
+                <pic:pic xmlns:pic="http://schemas.openxmlformats.org/drawingml/2006/picture">
+                  <pic:nvPicPr>
+                    <pic:cNvPr id="8" name="Picture 8" descr="Text&#10;&#10;Description automatically generated"/>
+                    <pic:cNvPicPr/>
+                  </pic:nvPicPr>
+                  <pic:blipFill>
+                    <a:blip r:embed="rId11"/>
+                    <a:stretch>
+                      <a:fillRect/>
+                    </a:stretch>
+                  </pic:blipFill>
+                  <pic:spPr>
+                    <a:xfrm>
+                      <a:off x="0" y="0"/>
+                      <a:ext cx="5054860" cy="6267772"/>
+                    </a:xfrm>
+                    <a:prstGeom prst="rect">
+                      <a:avLst/>
+                    </a:prstGeom>
+                  </pic:spPr>
+                </pic:pic>
+              </a:graphicData>
+            </a:graphic>
+          </wp:inline>
+        </w:drawing>
+      </w:r>
+    </w:p>
+    <w:p>
+      <w:pPr>
+        <w:rPr>
+          <w:bCs/>
+          <w:szCs w:val="24"/>
+        </w:rPr>
+      </w:pPr>
+      <w:r>
+        <w:rPr>
+          <w:bCs/>
+          <w:szCs w:val="24"/>
+        </w:rPr>
+        <w:lastRenderedPageBreak/>
+        <w:drawing>
+          <wp:inline distT="0" distB="0" distL="0" distR="0" wp14:anchorId="596B0792" wp14:editId="7A0E59F5">
+            <wp:extent cx="3568883" cy="6197919"/>
+            <wp:effectExtent l="0" t="0" r="0" b="0"/>
+            <wp:docPr id="9" name="Picture 9" descr="Text&#10;&#10;Description automatically generated"/>
+            <wp:cNvGraphicFramePr>
+              <a:graphicFrameLocks xmlns:a="http://schemas.openxmlformats.org/drawingml/2006/main" noChangeAspect="1"/>
+            </wp:cNvGraphicFramePr>
+            <a:graphic xmlns:a="http://schemas.openxmlformats.org/drawingml/2006/main">
+              <a:graphicData uri="http://schemas.openxmlformats.org/drawingml/2006/picture">
+                <pic:pic xmlns:pic="http://schemas.openxmlformats.org/drawingml/2006/picture">
+                  <pic:nvPicPr>
+                    <pic:cNvPr id="9" name="Picture 9" descr="Text&#10;&#10;Description automatically generated"/>
+                    <pic:cNvPicPr/>
+                  </pic:nvPicPr>
+                  <pic:blipFill>
+                    <a:blip r:embed="rId12"/>
+                    <a:stretch>
+                      <a:fillRect/>
+                    </a:stretch>
+                  </pic:blipFill>
+                  <pic:spPr>
+                    <a:xfrm>
+                      <a:off x="0" y="0"/>
+                      <a:ext cx="3568883" cy="6197919"/>
+                    </a:xfrm>
+                    <a:prstGeom prst="rect">
+                      <a:avLst/>
+                    </a:prstGeom>
+                  </pic:spPr>
+                </pic:pic>
+              </a:graphicData>
+            </a:graphic>
+          </wp:inline>
+        </w:drawing>
+      </w:r>
+    </w:p>
+    <w:p>
+      <w:pPr>
+        <w:rPr>
+          <w:bCs/>
+          <w:szCs w:val="24"/>
+        </w:rPr>
+      </w:pPr>
+      <w:r>
+        <w:rPr>
+          <w:bCs/>
+          <w:szCs w:val="24"/>
+        </w:rPr>
+        <w:lastRenderedPageBreak/>
+        <w:drawing>
+          <wp:inline distT="0" distB="0" distL="0" distR="0" wp14:anchorId="022438B0" wp14:editId="429F78D3">
+            <wp:extent cx="3111660" cy="5912154"/>
+            <wp:effectExtent l="0" t="0" r="0" b="0"/>
+            <wp:docPr id="10" name="Picture 10" descr="Text&#10;&#10;Description automatically generated"/>
+            <wp:cNvGraphicFramePr>
+              <a:graphicFrameLocks xmlns:a="http://schemas.openxmlformats.org/drawingml/2006/main" noChangeAspect="1"/>
+            </wp:cNvGraphicFramePr>
+            <a:graphic xmlns:a="http://schemas.openxmlformats.org/drawingml/2006/main">
+              <a:graphicData uri="http://schemas.openxmlformats.org/drawingml/2006/picture">
+                <pic:pic xmlns:pic="http://schemas.openxmlformats.org/drawingml/2006/picture">
+                  <pic:nvPicPr>
+                    <pic:cNvPr id="10" name="Picture 10" descr="Text&#10;&#10;Description automatically generated"/>
+                    <pic:cNvPicPr/>
+                  </pic:nvPicPr>
+                  <pic:blipFill>
+                    <a:blip r:embed="rId13"/>
+                    <a:stretch>
+                      <a:fillRect/>
+                    </a:stretch>
+                  </pic:blipFill>
+                  <pic:spPr>
+                    <a:xfrm>
+                      <a:off x="0" y="0"/>
+                      <a:ext cx="3111660" cy="5912154"/>
+                    </a:xfrm>
+                    <a:prstGeom prst="rect">
+                      <a:avLst/>
+                    </a:prstGeom>
+                  </pic:spPr>
+                </pic:pic>
+              </a:graphicData>
+            </a:graphic>
+          </wp:inline>
+        </w:drawing>
+      </w:r>
+    </w:p>
+    <w:p>
+      <w:pPr>
+        <w:rPr>
+          <w:bCs/>
+          <w:szCs w:val="24"/>
+        </w:rPr>
+      </w:pPr>
+      <w:r>
+        <w:rPr>
+          <w:bCs/>
+          <w:szCs w:val="24"/>
+        </w:rPr>
+        <w:drawing>
+          <wp:inline distT="0" distB="0" distL="0" distR="0" wp14:anchorId="7674D38E" wp14:editId="7AE4EBA3">
+            <wp:extent cx="2101958" cy="762039"/>
+            <wp:effectExtent l="0" t="0" r="0" b="0"/>
+            <wp:docPr id="11" name="Picture 11" descr="Text&#10;&#10;Description automatically generated"/>
+            <wp:cNvGraphicFramePr>
+              <a:graphicFrameLocks xmlns:a="http://schemas.openxmlformats.org/drawingml/2006/main" noChangeAspect="1"/>
+            </wp:cNvGraphicFramePr>
+            <a:graphic xmlns:a="http://schemas.openxmlformats.org/drawingml/2006/main">
+              <a:graphicData uri="http://schemas.openxmlformats.org/drawingml/2006/picture">
+                <pic:pic xmlns:pic="http://schemas.openxmlformats.org/drawingml/2006/picture">
+                  <pic:nvPicPr>
+                    <pic:cNvPr id="11" name="Picture 11" descr="Text&#10;&#10;Description automatically generated"/>
+                    <pic:cNvPicPr/>
+                  </pic:nvPicPr>
+                  <pic:blipFill>
+                    <a:blip r:embed="rId14"/>
+                    <a:stretch>
+                      <a:fillRect/>
+                    </a:stretch>
+                  </pic:blipFill>
+                  <pic:spPr>
+                    <a:xfrm>
+                      <a:off x="0" y="0"/>
+                      <a:ext cx="2101958" cy="762039"/>
+                    </a:xfrm>
+                    <a:prstGeom prst="rect">
+                      <a:avLst/>
+                    </a:prstGeom>
+                  </pic:spPr>
+                </pic:pic>
+              </a:graphicData>
+            </a:graphic>
+          </wp:inline>
+        </w:drawing>
+      </w:r>
+    </w:p>
+    <w:p>
+      <w:pPr>
+        <w:rPr>
+          <w:bCs/>
+          <w:szCs w:val="24"/>
+        </w:rPr>
+      </w:pPr>
+      <w:r>
+        <w:rPr>
+          <w:bCs/>
           <w:szCs w:val="24"/>
         </w:rPr>
         <w:br w:type="page"/>
@@ -607,6 +1014,7 @@
       <w:r>
         <w:rPr>
           <w:b/>
+          <w:noProof/>
           <w:szCs w:val="24"/>
         </w:rPr>
         <w:drawing>
@@ -625,7 +1033,7 @@
                     <pic:cNvPicPr/>
                   </pic:nvPicPr>
                   <pic:blipFill>
-                    <a:blip r:embed="rId8"/>
+                    <a:blip r:embed="rId15"/>
                     <a:stretch>
                       <a:fillRect/>
                     </a:stretch>
@@ -649,21 +1057,38 @@
     <w:p>
       <w:pPr>
         <w:rPr>
+          <w:bCs/>
+          <w:szCs w:val="24"/>
+        </w:rPr>
+      </w:pPr>
+      <w:r>
+        <w:rPr>
           <w:b/>
           <w:szCs w:val="24"/>
         </w:rPr>
-      </w:pPr>
+        <w:t>URL to GitHub Repository:</w:t>
+      </w:r>
       <w:r>
         <w:rPr>
           <w:b/>
           <w:szCs w:val="24"/>
         </w:rPr>
-        <w:t>URL to GitHub Repository:</w:t>
-      </w:r>
+        <w:t xml:space="preserve"> </w:t>
+      </w:r>
+      <w:hyperlink r:id="rId16" w:history="1">
+        <w:r>
+          <w:rPr>
+            <w:rStyle w:val="Hyperlink"/>
+            <w:bCs/>
+            <w:szCs w:val="24"/>
+          </w:rPr>
+          <w:t>https://github.com/XanderWitch/nav-login-app</w:t>
+        </w:r>
+      </w:hyperlink>
     </w:p>
     <w:sectPr>
-      <w:headerReference w:type="default" r:id="rId9"/>
-      <w:footerReference w:type="default" r:id="rId10"/>
+      <w:headerReference w:type="default" r:id="rId17"/>
+      <w:footerReference w:type="default" r:id="rId18"/>
       <w:pgSz w:w="12240" w:h="15840"/>
       <w:pgMar w:top="1440" w:right="1440" w:bottom="1440" w:left="1440" w:header="720" w:footer="720" w:gutter="0"/>
       <w:cols w:space="720"/>
@@ -1942,6 +2367,29 @@
       <w:contextualSpacing/>
     </w:pPr>
   </w:style>
+  <w:style w:type="character" w:styleId="Hyperlink">
+    <w:name w:val="Hyperlink"/>
+    <w:basedOn w:val="DefaultParagraphFont"/>
+    <w:uiPriority w:val="99"/>
+    <w:unhideWhenUsed/>
+    <w:rsid w:val="001E46CB"/>
+    <w:rPr>
+      <w:color w:val="0563C1" w:themeColor="hyperlink"/>
+      <w:u w:val="single"/>
+    </w:rPr>
+  </w:style>
+  <w:style w:type="character" w:styleId="UnresolvedMention">
+    <w:name w:val="Unresolved Mention"/>
+    <w:basedOn w:val="DefaultParagraphFont"/>
+    <w:uiPriority w:val="99"/>
+    <w:semiHidden/>
+    <w:unhideWhenUsed/>
+    <w:rsid w:val="001E46CB"/>
+    <w:rPr>
+      <w:color w:val="605E5C"/>
+      <w:shd w:val="clear" w:color="auto" w:fill="E1DFDD"/>
+    </w:rPr>
+  </w:style>
 </w:styles>
 </file>
 

</xml_diff>